<commit_message>
Operação aritmetica e precedência
</commit_message>
<xml_diff>
--- a/octave_matlab.docx
+++ b/octave_matlab.docx
@@ -85,7 +85,7 @@
         <w:pStyle w:val="Date"/>
       </w:pPr>
       <w:r>
-        <w:t xml:space="preserve">09</w:t>
+        <w:t xml:space="preserve">11</w:t>
       </w:r>
       <w:r>
         <w:t xml:space="preserve"> </w:t>
@@ -171,7 +171,7 @@
       </w:r>
     </w:p>
     <w:bookmarkEnd w:id="20"/>
-    <w:bookmarkStart w:id="21" w:name="visão-geral"/>
+    <w:bookmarkStart w:id="23" w:name="visão-geral"/>
     <w:p>
       <w:pPr>
         <w:pStyle w:val="Heading1"/>
@@ -189,8 +189,458 @@
         <w:t xml:space="preserve">VISÃO GERAL</w:t>
       </w:r>
     </w:p>
+    <w:bookmarkStart w:id="21" w:name="operações-aritméticas-escalares"/>
+    <w:p>
+      <w:pPr>
+        <w:pStyle w:val="Heading2"/>
+      </w:pPr>
+      <w:r>
+        <w:rPr>
+          <w:rStyle w:val="SectionNumber"/>
+        </w:rPr>
+        <w:t xml:space="preserve">2.1</w:t>
+      </w:r>
+      <w:r>
+        <w:tab/>
+      </w:r>
+      <w:r>
+        <w:t xml:space="preserve">Operações aritméticas escalares</w:t>
+      </w:r>
+    </w:p>
+    <w:p>
+      <w:pPr>
+        <w:pStyle w:val="TableCaption"/>
+      </w:pPr>
+      <w:r>
+        <w:t xml:space="preserve">Operações aritméticas escalares</w:t>
+      </w:r>
+    </w:p>
+    <w:tbl>
+      <w:tblPr>
+        <w:tblStyle w:val="Table"/>
+        <w:tblW w:type="auto" w:w="0"/>
+        <w:tblLook w:firstRow="1" w:lastRow="0" w:firstColumn="0" w:lastColumn="0" w:noHBand="0" w:noVBand="0" w:val="0020"/>
+        <w:jc w:val="start"/>
+        <w:tblCaption w:val="Operações aritméticas escalares"/>
+      </w:tblPr>
+      <w:tblGrid>
+        <w:gridCol w:w="2640"/>
+        <w:gridCol w:w="2640"/>
+        <w:gridCol w:w="2640"/>
+      </w:tblGrid>
+      <w:tr>
+        <w:trPr>
+          <w:tblHeader w:val="true"/>
+        </w:trPr>
+        <w:tc>
+          <w:tcPr/>
+          <w:p>
+            <w:pPr>
+              <w:pStyle w:val="Compact"/>
+              <w:jc w:val="left"/>
+            </w:pPr>
+            <w:r>
+              <w:t xml:space="preserve">Símbolo</w:t>
+            </w:r>
+          </w:p>
+        </w:tc>
+        <w:tc>
+          <w:tcPr/>
+          <w:p>
+            <w:pPr>
+              <w:pStyle w:val="Compact"/>
+              <w:jc w:val="center"/>
+            </w:pPr>
+            <w:r>
+              <w:t xml:space="preserve">Operação</w:t>
+            </w:r>
+          </w:p>
+        </w:tc>
+        <w:tc>
+          <w:tcPr/>
+          <w:p>
+            <w:pPr>
+              <w:pStyle w:val="Compact"/>
+              <w:jc w:val="right"/>
+            </w:pPr>
+            <w:r>
+              <w:t xml:space="preserve">Forma no MatLab/Octave</w:t>
+            </w:r>
+          </w:p>
+        </w:tc>
+      </w:tr>
+      <w:tr>
+        <w:tc>
+          <w:tcPr/>
+          <w:p>
+            <w:pPr>
+              <w:pStyle w:val="Compact"/>
+              <w:jc w:val="left"/>
+            </w:pPr>
+            <w:r>
+              <w:t xml:space="preserve">^</w:t>
+            </w:r>
+          </w:p>
+        </w:tc>
+        <w:tc>
+          <w:tcPr/>
+          <w:p>
+            <w:pPr>
+              <w:pStyle w:val="Compact"/>
+              <w:jc w:val="center"/>
+            </w:pPr>
+            <w:r>
+              <w:t xml:space="preserve">Exponenciação: a^b</w:t>
+            </w:r>
+          </w:p>
+        </w:tc>
+        <w:tc>
+          <w:tcPr/>
+          <w:p>
+            <w:pPr>
+              <w:pStyle w:val="Compact"/>
+              <w:jc w:val="right"/>
+            </w:pPr>
+            <w:r>
+              <w:t xml:space="preserve">a^b</w:t>
+            </w:r>
+          </w:p>
+        </w:tc>
+      </w:tr>
+      <w:tr>
+        <w:tc>
+          <w:tcPr/>
+          <w:p>
+            <w:pPr>
+              <w:pStyle w:val="Compact"/>
+              <w:jc w:val="left"/>
+            </w:pPr>
+            <w:r>
+              <w:t xml:space="preserve">*</w:t>
+            </w:r>
+          </w:p>
+        </w:tc>
+        <w:tc>
+          <w:tcPr/>
+          <w:p>
+            <w:pPr>
+              <w:pStyle w:val="Compact"/>
+              <w:jc w:val="center"/>
+            </w:pPr>
+            <w:r>
+              <w:t xml:space="preserve">Multiplicação: ab</w:t>
+            </w:r>
+          </w:p>
+        </w:tc>
+        <w:tc>
+          <w:tcPr/>
+          <w:p>
+            <w:pPr>
+              <w:pStyle w:val="Compact"/>
+              <w:jc w:val="right"/>
+            </w:pPr>
+            <w:r>
+              <w:t xml:space="preserve">a*b</w:t>
+            </w:r>
+          </w:p>
+        </w:tc>
+      </w:tr>
+      <w:tr>
+        <w:tc>
+          <w:tcPr/>
+          <w:p>
+            <w:pPr>
+              <w:pStyle w:val="Compact"/>
+              <w:jc w:val="left"/>
+            </w:pPr>
+            <w:r>
+              <w:t xml:space="preserve">/</w:t>
+            </w:r>
+          </w:p>
+        </w:tc>
+        <w:tc>
+          <w:tcPr/>
+          <w:p>
+            <w:pPr>
+              <w:pStyle w:val="Compact"/>
+              <w:jc w:val="center"/>
+            </w:pPr>
+            <w:r>
+              <w:t xml:space="preserve">Divisão a direita: a/b</w:t>
+            </w:r>
+          </w:p>
+        </w:tc>
+        <w:tc>
+          <w:tcPr/>
+          <w:p>
+            <w:pPr>
+              <w:pStyle w:val="Compact"/>
+              <w:jc w:val="right"/>
+            </w:pPr>
+            <w:r>
+              <w:t xml:space="preserve">a/b</w:t>
+            </w:r>
+          </w:p>
+        </w:tc>
+      </w:tr>
+      <w:tr>
+        <w:tc>
+          <w:tcPr/>
+          <w:p>
+            <w:pPr>
+              <w:pStyle w:val="Compact"/>
+              <w:jc w:val="left"/>
+            </w:pPr>
+            <w:r>
+              <w:t xml:space="preserve">+</w:t>
+            </w:r>
+          </w:p>
+        </w:tc>
+        <w:tc>
+          <w:tcPr/>
+          <w:p>
+            <w:pPr>
+              <w:pStyle w:val="Compact"/>
+              <w:jc w:val="center"/>
+            </w:pPr>
+            <w:r>
+              <w:t xml:space="preserve">Adição: a+b</w:t>
+            </w:r>
+          </w:p>
+        </w:tc>
+        <w:tc>
+          <w:tcPr/>
+          <w:p>
+            <w:pPr>
+              <w:pStyle w:val="Compact"/>
+              <w:jc w:val="right"/>
+            </w:pPr>
+            <w:r>
+              <w:t xml:space="preserve">a+b</w:t>
+            </w:r>
+          </w:p>
+        </w:tc>
+      </w:tr>
+      <w:tr>
+        <w:tc>
+          <w:tcPr/>
+          <w:p>
+            <w:pPr>
+              <w:pStyle w:val="Compact"/>
+              <w:jc w:val="left"/>
+            </w:pPr>
+            <w:r>
+              <w:t xml:space="preserve">-</w:t>
+            </w:r>
+          </w:p>
+        </w:tc>
+        <w:tc>
+          <w:tcPr/>
+          <w:p>
+            <w:pPr>
+              <w:pStyle w:val="Compact"/>
+              <w:jc w:val="center"/>
+            </w:pPr>
+            <w:r>
+              <w:t xml:space="preserve">Subtração: a-b</w:t>
+            </w:r>
+          </w:p>
+        </w:tc>
+        <w:tc>
+          <w:tcPr/>
+          <w:p>
+            <w:pPr>
+              <w:pStyle w:val="Compact"/>
+              <w:jc w:val="right"/>
+            </w:pPr>
+            <w:r>
+              <w:t xml:space="preserve">a-b</w:t>
+            </w:r>
+          </w:p>
+        </w:tc>
+      </w:tr>
+    </w:tbl>
     <w:bookmarkEnd w:id="21"/>
-    <w:bookmarkStart w:id="22" w:name="X71737fd83bacafd0670649ee10b33a9f06e7a0a"/>
+    <w:bookmarkStart w:id="22" w:name="ordem-de-precedência"/>
+    <w:p>
+      <w:pPr>
+        <w:pStyle w:val="Heading2"/>
+      </w:pPr>
+      <w:r>
+        <w:rPr>
+          <w:rStyle w:val="SectionNumber"/>
+        </w:rPr>
+        <w:t xml:space="preserve">2.2</w:t>
+      </w:r>
+      <w:r>
+        <w:tab/>
+      </w:r>
+      <w:r>
+        <w:t xml:space="preserve">Ordem de precedência</w:t>
+      </w:r>
+    </w:p>
+    <w:p>
+      <w:pPr>
+        <w:pStyle w:val="TableCaption"/>
+      </w:pPr>
+      <w:r>
+        <w:t xml:space="preserve">Ordem de precedência</w:t>
+      </w:r>
+    </w:p>
+    <w:tbl>
+      <w:tblPr>
+        <w:tblStyle w:val="Table"/>
+        <w:tblW w:type="pct" w:w="5000"/>
+        <w:tblLook w:firstRow="1" w:lastRow="0" w:firstColumn="0" w:lastColumn="0" w:noHBand="0" w:noVBand="0" w:val="0020"/>
+        <w:jc w:val="start"/>
+        <w:tblCaption w:val="Ordem de precedência"/>
+      </w:tblPr>
+      <w:tblGrid>
+        <w:gridCol w:w="1092"/>
+        <w:gridCol w:w="6827"/>
+      </w:tblGrid>
+      <w:tr>
+        <w:trPr>
+          <w:tblHeader w:val="true"/>
+        </w:trPr>
+        <w:tc>
+          <w:tcPr/>
+          <w:p>
+            <w:pPr>
+              <w:pStyle w:val="Compact"/>
+              <w:jc w:val="left"/>
+            </w:pPr>
+            <w:r>
+              <w:t xml:space="preserve">Precedência</w:t>
+            </w:r>
+          </w:p>
+        </w:tc>
+        <w:tc>
+          <w:tcPr/>
+          <w:p>
+            <w:pPr>
+              <w:pStyle w:val="Compact"/>
+              <w:jc w:val="left"/>
+            </w:pPr>
+            <w:r>
+              <w:t xml:space="preserve">Operação</w:t>
+            </w:r>
+          </w:p>
+        </w:tc>
+      </w:tr>
+      <w:tr>
+        <w:tc>
+          <w:tcPr/>
+          <w:p>
+            <w:pPr>
+              <w:pStyle w:val="Compact"/>
+              <w:jc w:val="left"/>
+            </w:pPr>
+            <w:r>
+              <w:t xml:space="preserve">Primeiro</w:t>
+            </w:r>
+          </w:p>
+        </w:tc>
+        <w:tc>
+          <w:tcPr/>
+          <w:p>
+            <w:pPr>
+              <w:pStyle w:val="Compact"/>
+              <w:jc w:val="left"/>
+            </w:pPr>
+            <w:r>
+              <w:t xml:space="preserve">Parênteses, a começar pelo par mais interno.</w:t>
+            </w:r>
+          </w:p>
+        </w:tc>
+      </w:tr>
+      <w:tr>
+        <w:tc>
+          <w:tcPr/>
+          <w:p>
+            <w:pPr>
+              <w:pStyle w:val="Compact"/>
+              <w:jc w:val="left"/>
+            </w:pPr>
+            <w:r>
+              <w:t xml:space="preserve">Segundo</w:t>
+            </w:r>
+          </w:p>
+        </w:tc>
+        <w:tc>
+          <w:tcPr/>
+          <w:p>
+            <w:pPr>
+              <w:pStyle w:val="Compact"/>
+              <w:jc w:val="left"/>
+            </w:pPr>
+            <w:r>
+              <w:t xml:space="preserve">Exponenciação, da esquerda para a direita.</w:t>
+            </w:r>
+          </w:p>
+        </w:tc>
+      </w:tr>
+      <w:tr>
+        <w:tc>
+          <w:tcPr/>
+          <w:p>
+            <w:pPr>
+              <w:pStyle w:val="Compact"/>
+              <w:jc w:val="left"/>
+            </w:pPr>
+            <w:r>
+              <w:t xml:space="preserve">Terceiro</w:t>
+            </w:r>
+          </w:p>
+        </w:tc>
+        <w:tc>
+          <w:tcPr/>
+          <w:p>
+            <w:pPr>
+              <w:pStyle w:val="Compact"/>
+              <w:jc w:val="left"/>
+            </w:pPr>
+            <w:r>
+              <w:t xml:space="preserve">Multiplicação e divisão com igual precedência, da esquerda para a direita.</w:t>
+            </w:r>
+          </w:p>
+        </w:tc>
+      </w:tr>
+      <w:tr>
+        <w:tc>
+          <w:tcPr/>
+          <w:p>
+            <w:pPr>
+              <w:pStyle w:val="Compact"/>
+              <w:jc w:val="left"/>
+            </w:pPr>
+            <w:r>
+              <w:t xml:space="preserve">Quarto</w:t>
+            </w:r>
+          </w:p>
+        </w:tc>
+        <w:tc>
+          <w:tcPr/>
+          <w:p>
+            <w:pPr>
+              <w:pStyle w:val="Compact"/>
+              <w:jc w:val="left"/>
+            </w:pPr>
+            <w:r>
+              <w:t xml:space="preserve">Adição e subtração com igual precedência, da esquerda para a direita.</w:t>
+            </w:r>
+          </w:p>
+        </w:tc>
+      </w:tr>
+    </w:tbl>
+    <w:p>
+      <w:r>
+        <w:br w:type="page"/>
+      </w:r>
+    </w:p>
+    <w:bookmarkEnd w:id="22"/>
+    <w:bookmarkEnd w:id="23"/>
+    <w:bookmarkStart w:id="24" w:name="X71737fd83bacafd0670649ee10b33a9f06e7a0a"/>
     <w:p>
       <w:pPr>
         <w:pStyle w:val="Heading1"/>
@@ -208,8 +658,8 @@
         <w:t xml:space="preserve">ARRANJOS NUMÉRICOS, DE CÉLULAS E DE ESTRUTURA</w:t>
       </w:r>
     </w:p>
-    <w:bookmarkEnd w:id="22"/>
-    <w:bookmarkStart w:id="23" w:name="funções-e-arquivos"/>
+    <w:bookmarkEnd w:id="24"/>
+    <w:bookmarkStart w:id="25" w:name="funções-e-arquivos"/>
     <w:p>
       <w:pPr>
         <w:pStyle w:val="Heading1"/>
@@ -227,8 +677,8 @@
         <w:t xml:space="preserve">FUNÇÕES E ARQUIVOS</w:t>
       </w:r>
     </w:p>
-    <w:bookmarkEnd w:id="23"/>
-    <w:bookmarkStart w:id="24" w:name="programando-com-o-matlab"/>
+    <w:bookmarkEnd w:id="25"/>
+    <w:bookmarkStart w:id="26" w:name="programando-com-o-matlab"/>
     <w:p>
       <w:pPr>
         <w:pStyle w:val="Heading1"/>
@@ -246,8 +696,8 @@
         <w:t xml:space="preserve">PROGRAMANDO COM O MATLAB</w:t>
       </w:r>
     </w:p>
-    <w:bookmarkEnd w:id="24"/>
-    <w:bookmarkStart w:id="25" w:name="plotagem-avançada"/>
+    <w:bookmarkEnd w:id="26"/>
+    <w:bookmarkStart w:id="27" w:name="plotagem-avançada"/>
     <w:p>
       <w:pPr>
         <w:pStyle w:val="Heading1"/>
@@ -265,8 +715,8 @@
         <w:t xml:space="preserve">PLOTAGEM AVANÇADA</w:t>
       </w:r>
     </w:p>
-    <w:bookmarkEnd w:id="25"/>
-    <w:bookmarkStart w:id="26" w:name="construção-de-modelos-e-regressão"/>
+    <w:bookmarkEnd w:id="27"/>
+    <w:bookmarkStart w:id="28" w:name="construção-de-modelos-e-regressão"/>
     <w:p>
       <w:pPr>
         <w:pStyle w:val="Heading1"/>
@@ -284,8 +734,8 @@
         <w:t xml:space="preserve">CONSTRUÇÃO DE MODELOS E REGRESSÃO</w:t>
       </w:r>
     </w:p>
-    <w:bookmarkEnd w:id="26"/>
-    <w:bookmarkStart w:id="27" w:name="estatística-probabilidade-e-interpolação"/>
+    <w:bookmarkEnd w:id="28"/>
+    <w:bookmarkStart w:id="29" w:name="estatística-probabilidade-e-interpolação"/>
     <w:p>
       <w:pPr>
         <w:pStyle w:val="Heading1"/>
@@ -303,8 +753,8 @@
         <w:t xml:space="preserve">ESTATÍSTICA, PROBABILIDADE E INTERPOLAÇÃO</w:t>
       </w:r>
     </w:p>
-    <w:bookmarkEnd w:id="27"/>
-    <w:bookmarkStart w:id="28" w:name="equações-algébricas-lineares"/>
+    <w:bookmarkEnd w:id="29"/>
+    <w:bookmarkStart w:id="30" w:name="equações-algébricas-lineares"/>
     <w:p>
       <w:pPr>
         <w:pStyle w:val="Heading1"/>
@@ -322,8 +772,8 @@
         <w:t xml:space="preserve">EQUAÇÕES ALGÉBRICAS LINEARES</w:t>
       </w:r>
     </w:p>
-    <w:bookmarkEnd w:id="28"/>
-    <w:bookmarkStart w:id="29" w:name="X97c97eb076afdcc1bfee268fcc882363bbfc8f5"/>
+    <w:bookmarkEnd w:id="30"/>
+    <w:bookmarkStart w:id="31" w:name="X97c97eb076afdcc1bfee268fcc882363bbfc8f5"/>
     <w:p>
       <w:pPr>
         <w:pStyle w:val="Heading1"/>
@@ -341,8 +791,8 @@
         <w:t xml:space="preserve">MÉTODOS NUMÉRICOS PARA CÁLCULO E EQUAÇÕES DIFERENCIAIS</w:t>
       </w:r>
     </w:p>
-    <w:bookmarkEnd w:id="29"/>
-    <w:bookmarkStart w:id="30" w:name="simulink"/>
+    <w:bookmarkEnd w:id="31"/>
+    <w:bookmarkStart w:id="32" w:name="simulink"/>
     <w:p>
       <w:pPr>
         <w:pStyle w:val="Heading1"/>
@@ -360,8 +810,8 @@
         <w:t xml:space="preserve">SIMULINK</w:t>
       </w:r>
     </w:p>
-    <w:bookmarkEnd w:id="30"/>
-    <w:bookmarkStart w:id="31" w:name="mupad"/>
+    <w:bookmarkEnd w:id="32"/>
+    <w:bookmarkStart w:id="33" w:name="mupad"/>
     <w:p>
       <w:pPr>
         <w:pStyle w:val="Heading1"/>
@@ -379,7 +829,7 @@
         <w:t xml:space="preserve">MuPAD</w:t>
       </w:r>
     </w:p>
-    <w:bookmarkEnd w:id="31"/>
+    <w:bookmarkEnd w:id="33"/>
     <w:sectPr/>
   </w:body>
 </w:document>

</xml_diff>

<commit_message>
Operador de atribuição; Nomes de variáveis; Gerenciando a sessão de trabalho
</commit_message>
<xml_diff>
--- a/octave_matlab.docx
+++ b/octave_matlab.docx
@@ -85,7 +85,7 @@
         <w:pStyle w:val="Date"/>
       </w:pPr>
       <w:r>
-        <w:t xml:space="preserve">11</w:t>
+        <w:t xml:space="preserve">15</w:t>
       </w:r>
       <w:r>
         <w:t xml:space="preserve"> </w:t>
@@ -171,7 +171,7 @@
       </w:r>
     </w:p>
     <w:bookmarkEnd w:id="20"/>
-    <w:bookmarkStart w:id="23" w:name="visão-geral"/>
+    <w:bookmarkStart w:id="26" w:name="visão-geral"/>
     <w:p>
       <w:pPr>
         <w:pStyle w:val="Heading1"/>
@@ -633,14 +633,677 @@
         </w:tc>
       </w:tr>
     </w:tbl>
+    <w:bookmarkEnd w:id="22"/>
+    <w:bookmarkStart w:id="23" w:name="operador-de-atribuição"/>
+    <w:p>
+      <w:pPr>
+        <w:pStyle w:val="Heading2"/>
+      </w:pPr>
+      <w:r>
+        <w:rPr>
+          <w:rStyle w:val="SectionNumber"/>
+        </w:rPr>
+        <w:t xml:space="preserve">2.3</w:t>
+      </w:r>
+      <w:r>
+        <w:tab/>
+      </w:r>
+      <w:r>
+        <w:t xml:space="preserve">Operador de atribuição</w:t>
+      </w:r>
+    </w:p>
+    <w:p>
+      <w:pPr>
+        <w:numPr>
+          <w:ilvl w:val="0"/>
+          <w:numId w:val="1001"/>
+        </w:numPr>
+        <w:pStyle w:val="Compact"/>
+      </w:pPr>
+      <w:r>
+        <w:t xml:space="preserve">O sinal = no MatLab é chamado de operador de atribuição ou de substituição.</w:t>
+      </w:r>
+      <w:r>
+        <w:br/>
+      </w:r>
+    </w:p>
+    <w:p>
+      <w:pPr>
+        <w:numPr>
+          <w:ilvl w:val="0"/>
+          <w:numId w:val="1001"/>
+        </w:numPr>
+        <w:pStyle w:val="Compact"/>
+      </w:pPr>
+      <w:r>
+        <w:t xml:space="preserve">Quando você digita</w:t>
+      </w:r>
+      <w:r>
+        <w:t xml:space="preserve"> </w:t>
+      </w:r>
+      <w:r>
+        <w:rPr>
+          <w:rStyle w:val="VerbatimChar"/>
+        </w:rPr>
+        <w:t xml:space="preserve">x = 3</w:t>
+      </w:r>
+      <w:r>
+        <w:t xml:space="preserve">, você esta dizendo ao MatLab para atribuir 3 a variável x.</w:t>
+      </w:r>
+      <w:r>
+        <w:br/>
+      </w:r>
+    </w:p>
+    <w:p>
+      <w:pPr>
+        <w:numPr>
+          <w:ilvl w:val="0"/>
+          <w:numId w:val="1001"/>
+        </w:numPr>
+        <w:pStyle w:val="Compact"/>
+      </w:pPr>
+      <w:r>
+        <w:t xml:space="preserve">Entretanto, no MatLab também podemos digitar algo como:</w:t>
+      </w:r>
+      <w:r>
+        <w:t xml:space="preserve"> </w:t>
+      </w:r>
+      <w:r>
+        <w:rPr>
+          <w:rStyle w:val="VerbatimChar"/>
+        </w:rPr>
+        <w:t xml:space="preserve">x = x + 2</w:t>
+      </w:r>
+      <w:r>
+        <w:t xml:space="preserve">. Isso diz ao MatLab para adicionar 2 ao valor atual de</w:t>
+      </w:r>
+      <w:r>
+        <w:t xml:space="preserve"> </w:t>
+      </w:r>
+      <w:r>
+        <w:rPr>
+          <w:rStyle w:val="VerbatimChar"/>
+        </w:rPr>
+        <w:t xml:space="preserve">x</w:t>
+      </w:r>
+      <w:r>
+        <w:t xml:space="preserve"> </w:t>
+      </w:r>
+      <w:r>
+        <w:t xml:space="preserve">e substituir o valor atual de</w:t>
+      </w:r>
+      <w:r>
+        <w:t xml:space="preserve"> </w:t>
+      </w:r>
+      <w:r>
+        <w:rPr>
+          <w:rStyle w:val="VerbatimChar"/>
+        </w:rPr>
+        <w:t xml:space="preserve">x</w:t>
+      </w:r>
+      <w:r>
+        <w:t xml:space="preserve"> </w:t>
+      </w:r>
+      <w:r>
+        <w:t xml:space="preserve">com esse novo valor.</w:t>
+      </w:r>
+      <w:r>
+        <w:br/>
+      </w:r>
+    </w:p>
+    <w:p>
+      <w:pPr>
+        <w:numPr>
+          <w:ilvl w:val="0"/>
+          <w:numId w:val="1001"/>
+        </w:numPr>
+        <w:pStyle w:val="Compact"/>
+      </w:pPr>
+      <w:r>
+        <w:t xml:space="preserve">Outra restrição é que o lado direito do operador = deve ter um valor calculável.</w:t>
+      </w:r>
+      <w:r>
+        <w:br/>
+      </w:r>
+    </w:p>
+    <w:bookmarkEnd w:id="23"/>
+    <w:bookmarkStart w:id="24" w:name="nomes-de-variável"/>
+    <w:p>
+      <w:pPr>
+        <w:pStyle w:val="Heading2"/>
+      </w:pPr>
+      <w:r>
+        <w:rPr>
+          <w:rStyle w:val="SectionNumber"/>
+        </w:rPr>
+        <w:t xml:space="preserve">2.4</w:t>
+      </w:r>
+      <w:r>
+        <w:tab/>
+      </w:r>
+      <w:r>
+        <w:t xml:space="preserve">Nomes de variável</w:t>
+      </w:r>
+    </w:p>
+    <w:p>
+      <w:pPr>
+        <w:numPr>
+          <w:ilvl w:val="0"/>
+          <w:numId w:val="1002"/>
+        </w:numPr>
+        <w:pStyle w:val="Compact"/>
+      </w:pPr>
+      <w:r>
+        <w:t xml:space="preserve">Os nomes de variáveis devem começar com uma letra; o restante do nome pode conter letras, digitos e traços inferiores (</w:t>
+      </w:r>
+      <w:r>
+        <w:rPr>
+          <w:iCs/>
+          <w:i/>
+        </w:rPr>
+        <w:t xml:space="preserve">underscore</w:t>
+      </w:r>
+      <w:r>
+        <w:t xml:space="preserve">).</w:t>
+      </w:r>
+      <w:r>
+        <w:br/>
+      </w:r>
+    </w:p>
+    <w:p>
+      <w:pPr>
+        <w:numPr>
+          <w:ilvl w:val="0"/>
+          <w:numId w:val="1002"/>
+        </w:numPr>
+        <w:pStyle w:val="Compact"/>
+      </w:pPr>
+      <w:r>
+        <w:t xml:space="preserve">O MatLab é sensível a maiusculas e minusculas (</w:t>
+      </w:r>
+      <w:r>
+        <w:rPr>
+          <w:iCs/>
+          <w:i/>
+        </w:rPr>
+        <w:t xml:space="preserve">case sensitive</w:t>
+      </w:r>
+      <w:r>
+        <w:t xml:space="preserve">).</w:t>
+      </w:r>
+      <w:r>
+        <w:br/>
+      </w:r>
+    </w:p>
     <w:p>
       <w:r>
         <w:br w:type="page"/>
       </w:r>
     </w:p>
-    <w:bookmarkEnd w:id="22"/>
-    <w:bookmarkEnd w:id="23"/>
-    <w:bookmarkStart w:id="24" w:name="X71737fd83bacafd0670649ee10b33a9f06e7a0a"/>
+    <w:bookmarkEnd w:id="24"/>
+    <w:bookmarkStart w:id="25" w:name="gerenciando-a-sessão-de-trabalho"/>
+    <w:p>
+      <w:pPr>
+        <w:pStyle w:val="Heading2"/>
+      </w:pPr>
+      <w:r>
+        <w:rPr>
+          <w:rStyle w:val="SectionNumber"/>
+        </w:rPr>
+        <w:t xml:space="preserve">2.5</w:t>
+      </w:r>
+      <w:r>
+        <w:tab/>
+      </w:r>
+      <w:r>
+        <w:t xml:space="preserve">Gerenciando a sessão de trabalho</w:t>
+      </w:r>
+    </w:p>
+    <w:p>
+      <w:pPr>
+        <w:numPr>
+          <w:ilvl w:val="0"/>
+          <w:numId w:val="1003"/>
+        </w:numPr>
+        <w:pStyle w:val="Compact"/>
+      </w:pPr>
+      <w:r>
+        <w:t xml:space="preserve">Um sinal de ponto e vírgula no final da linha suprime a impressão dos resultados na tela. Se um sinal de ponto e vírgula não for inserido no final da linha, o MatLab exibe os resultados da linha na tela.</w:t>
+      </w:r>
+      <w:r>
+        <w:br/>
+      </w:r>
+    </w:p>
+    <w:p>
+      <w:pPr>
+        <w:numPr>
+          <w:ilvl w:val="0"/>
+          <w:numId w:val="1003"/>
+        </w:numPr>
+        <w:pStyle w:val="Compact"/>
+      </w:pPr>
+      <w:r>
+        <w:t xml:space="preserve">Mesmo que você suprima a exibição com ponto e vírgula, o MatLab continua armazenando o valor da variável.</w:t>
+      </w:r>
+      <w:r>
+        <w:br/>
+      </w:r>
+    </w:p>
+    <w:p>
+      <w:pPr>
+        <w:pStyle w:val="TableCaption"/>
+      </w:pPr>
+      <w:r>
+        <w:t xml:space="preserve">Comandos para gerenciar a sessão de trabalho</w:t>
+      </w:r>
+    </w:p>
+    <w:tbl>
+      <w:tblPr>
+        <w:tblStyle w:val="Table"/>
+        <w:tblW w:type="pct" w:w="5000"/>
+        <w:tblLook w:firstRow="1" w:lastRow="0" w:firstColumn="0" w:lastColumn="0" w:noHBand="0" w:noVBand="0" w:val="0020"/>
+        <w:jc w:val="start"/>
+        <w:tblCaption w:val="Comandos para gerenciar a sessão de trabalho"/>
+      </w:tblPr>
+      <w:tblGrid>
+        <w:gridCol w:w="1195"/>
+        <w:gridCol w:w="6724"/>
+      </w:tblGrid>
+      <w:tr>
+        <w:trPr>
+          <w:tblHeader w:val="true"/>
+        </w:trPr>
+        <w:tc>
+          <w:tcPr/>
+          <w:p>
+            <w:pPr>
+              <w:pStyle w:val="Compact"/>
+              <w:jc w:val="left"/>
+            </w:pPr>
+            <w:r>
+              <w:t xml:space="preserve">Comandos</w:t>
+            </w:r>
+          </w:p>
+        </w:tc>
+        <w:tc>
+          <w:tcPr/>
+          <w:p>
+            <w:pPr>
+              <w:pStyle w:val="Compact"/>
+              <w:jc w:val="left"/>
+            </w:pPr>
+            <w:r>
+              <w:t xml:space="preserve">Descrição</w:t>
+            </w:r>
+          </w:p>
+        </w:tc>
+      </w:tr>
+      <w:tr>
+        <w:tc>
+          <w:tcPr/>
+          <w:p>
+            <w:pPr>
+              <w:pStyle w:val="Compact"/>
+              <w:jc w:val="left"/>
+            </w:pPr>
+            <w:r>
+              <w:t xml:space="preserve">clc</w:t>
+            </w:r>
+          </w:p>
+        </w:tc>
+        <w:tc>
+          <w:tcPr/>
+          <w:p>
+            <w:pPr>
+              <w:pStyle w:val="Compact"/>
+              <w:jc w:val="left"/>
+            </w:pPr>
+            <w:r>
+              <w:t xml:space="preserve">Limpa a janela de comandos.</w:t>
+            </w:r>
+          </w:p>
+        </w:tc>
+      </w:tr>
+      <w:tr>
+        <w:tc>
+          <w:tcPr/>
+          <w:p>
+            <w:pPr>
+              <w:pStyle w:val="Compact"/>
+              <w:jc w:val="left"/>
+            </w:pPr>
+            <w:r>
+              <w:t xml:space="preserve">clear</w:t>
+            </w:r>
+          </w:p>
+        </w:tc>
+        <w:tc>
+          <w:tcPr/>
+          <w:p>
+            <w:pPr>
+              <w:pStyle w:val="Compact"/>
+              <w:jc w:val="left"/>
+            </w:pPr>
+            <w:r>
+              <w:t xml:space="preserve">Remove todas as variáveis da memória.</w:t>
+            </w:r>
+          </w:p>
+        </w:tc>
+      </w:tr>
+      <w:tr>
+        <w:tc>
+          <w:tcPr/>
+          <w:p>
+            <w:pPr>
+              <w:pStyle w:val="Compact"/>
+              <w:jc w:val="left"/>
+            </w:pPr>
+            <w:r>
+              <w:t xml:space="preserve">clear var1 var2</w:t>
+            </w:r>
+          </w:p>
+        </w:tc>
+        <w:tc>
+          <w:tcPr/>
+          <w:p>
+            <w:pPr>
+              <w:pStyle w:val="Compact"/>
+              <w:jc w:val="left"/>
+            </w:pPr>
+            <w:r>
+              <w:t xml:space="preserve">Remove as variáveis var1 e var2 da memória.</w:t>
+            </w:r>
+          </w:p>
+        </w:tc>
+      </w:tr>
+      <w:tr>
+        <w:tc>
+          <w:tcPr/>
+          <w:p>
+            <w:pPr>
+              <w:pStyle w:val="Compact"/>
+              <w:jc w:val="left"/>
+            </w:pPr>
+            <w:r>
+              <w:t xml:space="preserve">exist(</w:t>
+            </w:r>
+            <w:r>
+              <w:t xml:space="preserve">‘</w:t>
+            </w:r>
+            <w:r>
+              <w:t xml:space="preserve">name</w:t>
+            </w:r>
+            <w:r>
+              <w:t xml:space="preserve">’</w:t>
+            </w:r>
+            <w:r>
+              <w:t xml:space="preserve">)</w:t>
+            </w:r>
+          </w:p>
+        </w:tc>
+        <w:tc>
+          <w:tcPr/>
+          <w:p>
+            <w:pPr>
+              <w:pStyle w:val="Compact"/>
+              <w:jc w:val="left"/>
+            </w:pPr>
+            <w:r>
+              <w:t xml:space="preserve">Determina se existe um arquivo ou variável com o nome</w:t>
+            </w:r>
+            <w:r>
+              <w:t xml:space="preserve"> </w:t>
+            </w:r>
+            <w:r>
+              <w:t xml:space="preserve">‘</w:t>
+            </w:r>
+            <w:r>
+              <w:t xml:space="preserve">name</w:t>
+            </w:r>
+            <w:r>
+              <w:t xml:space="preserve">’</w:t>
+            </w:r>
+            <w:r>
+              <w:t xml:space="preserve">.</w:t>
+            </w:r>
+          </w:p>
+        </w:tc>
+      </w:tr>
+      <w:tr>
+        <w:tc>
+          <w:tcPr/>
+          <w:p>
+            <w:pPr>
+              <w:pStyle w:val="Compact"/>
+              <w:jc w:val="left"/>
+            </w:pPr>
+            <w:r>
+              <w:t xml:space="preserve">quit</w:t>
+            </w:r>
+          </w:p>
+        </w:tc>
+        <w:tc>
+          <w:tcPr/>
+          <w:p>
+            <w:pPr>
+              <w:pStyle w:val="Compact"/>
+              <w:jc w:val="left"/>
+            </w:pPr>
+            <w:r>
+              <w:t xml:space="preserve">Fecha o MatLab.</w:t>
+            </w:r>
+          </w:p>
+        </w:tc>
+      </w:tr>
+      <w:tr>
+        <w:tc>
+          <w:tcPr/>
+          <w:p>
+            <w:pPr>
+              <w:pStyle w:val="Compact"/>
+              <w:jc w:val="left"/>
+            </w:pPr>
+            <w:r>
+              <w:t xml:space="preserve">who</w:t>
+            </w:r>
+          </w:p>
+        </w:tc>
+        <w:tc>
+          <w:tcPr/>
+          <w:p>
+            <w:pPr>
+              <w:pStyle w:val="Compact"/>
+              <w:jc w:val="left"/>
+            </w:pPr>
+            <w:r>
+              <w:t xml:space="preserve">Lista todas as variáveis da memória</w:t>
+            </w:r>
+          </w:p>
+        </w:tc>
+      </w:tr>
+      <w:tr>
+        <w:tc>
+          <w:tcPr/>
+          <w:p>
+            <w:pPr>
+              <w:pStyle w:val="Compact"/>
+              <w:jc w:val="left"/>
+            </w:pPr>
+            <w:r>
+              <w:t xml:space="preserve">whos</w:t>
+            </w:r>
+          </w:p>
+        </w:tc>
+        <w:tc>
+          <w:tcPr/>
+          <w:p>
+            <w:pPr>
+              <w:pStyle w:val="Compact"/>
+              <w:jc w:val="left"/>
+            </w:pPr>
+            <w:r>
+              <w:t xml:space="preserve">Lista todas as variáveis da memória e tamanhos e indica se elas possuem parte imaginaria.</w:t>
+            </w:r>
+          </w:p>
+        </w:tc>
+      </w:tr>
+      <w:tr>
+        <w:tc>
+          <w:tcPr/>
+          <w:p>
+            <w:pPr>
+              <w:pStyle w:val="Compact"/>
+              <w:jc w:val="left"/>
+            </w:pPr>
+            <w:r>
+              <w:t xml:space="preserve">:</w:t>
+            </w:r>
+          </w:p>
+        </w:tc>
+        <w:tc>
+          <w:tcPr/>
+          <w:p>
+            <w:pPr>
+              <w:pStyle w:val="Compact"/>
+              <w:jc w:val="left"/>
+            </w:pPr>
+            <w:r>
+              <w:t xml:space="preserve">Dois pontos; gera arranjo com elementos igualmente espaçados.</w:t>
+            </w:r>
+          </w:p>
+        </w:tc>
+      </w:tr>
+      <w:tr>
+        <w:tc>
+          <w:tcPr/>
+          <w:p>
+            <w:pPr>
+              <w:pStyle w:val="Compact"/>
+              <w:jc w:val="left"/>
+            </w:pPr>
+            <w:r>
+              <w:t xml:space="preserve">,</w:t>
+            </w:r>
+          </w:p>
+        </w:tc>
+        <w:tc>
+          <w:tcPr/>
+          <w:p>
+            <w:pPr>
+              <w:pStyle w:val="Compact"/>
+              <w:jc w:val="left"/>
+            </w:pPr>
+            <w:r>
+              <w:t xml:space="preserve">Vírgula; separa elementos de um arranjo.</w:t>
+            </w:r>
+          </w:p>
+        </w:tc>
+      </w:tr>
+      <w:tr>
+        <w:tc>
+          <w:tcPr/>
+          <w:p>
+            <w:pPr>
+              <w:pStyle w:val="Compact"/>
+              <w:jc w:val="left"/>
+            </w:pPr>
+            <w:r>
+              <w:t xml:space="preserve">;</w:t>
+            </w:r>
+          </w:p>
+        </w:tc>
+        <w:tc>
+          <w:tcPr/>
+          <w:p>
+            <w:pPr>
+              <w:pStyle w:val="Compact"/>
+              <w:jc w:val="left"/>
+            </w:pPr>
+            <w:r>
+              <w:t xml:space="preserve">Ponto e vírgula; Suprime impressão na tela; Também indica uma nova linha em um arranjo.</w:t>
+            </w:r>
+          </w:p>
+        </w:tc>
+      </w:tr>
+      <w:tr>
+        <w:tc>
+          <w:tcPr/>
+          <w:p>
+            <w:pPr>
+              <w:pStyle w:val="Compact"/>
+              <w:jc w:val="left"/>
+            </w:pPr>
+            <w:r>
+              <w:t xml:space="preserve">…</w:t>
+            </w:r>
+          </w:p>
+        </w:tc>
+        <w:tc>
+          <w:tcPr/>
+          <w:p>
+            <w:pPr>
+              <w:pStyle w:val="Compact"/>
+              <w:jc w:val="left"/>
+            </w:pPr>
+            <w:r>
+              <w:t xml:space="preserve">Reticências; Continua uma linha.</w:t>
+            </w:r>
+          </w:p>
+        </w:tc>
+      </w:tr>
+    </w:tbl>
+    <w:p>
+      <w:pPr>
+        <w:numPr>
+          <w:ilvl w:val="0"/>
+          <w:numId w:val="1004"/>
+        </w:numPr>
+        <w:pStyle w:val="Compact"/>
+      </w:pPr>
+      <w:r>
+        <w:t xml:space="preserve">Você pode inserir varios comandos na mesma linha separando-os com uma vírgula se quiser ver o resultado do comando anterior, ou com um ponto e vírgula se quiser suprimir a exibição.</w:t>
+      </w:r>
+      <w:r>
+        <w:br/>
+      </w:r>
+    </w:p>
+    <w:p>
+      <w:pPr>
+        <w:pStyle w:val="SourceCode"/>
+      </w:pPr>
+      <w:r>
+        <w:rPr>
+          <w:rStyle w:val="VerbatimChar"/>
+        </w:rPr>
+        <w:t xml:space="preserve">&gt;&gt; x=2; y=6+x, x=y+7</w:t>
+      </w:r>
+      <w:r>
+        <w:br/>
+      </w:r>
+      <w:r>
+        <w:rPr>
+          <w:rStyle w:val="VerbatimChar"/>
+        </w:rPr>
+        <w:t xml:space="preserve">y = 8</w:t>
+      </w:r>
+      <w:r>
+        <w:br/>
+      </w:r>
+      <w:r>
+        <w:rPr>
+          <w:rStyle w:val="VerbatimChar"/>
+        </w:rPr>
+        <w:t xml:space="preserve">x = 15</w:t>
+      </w:r>
+    </w:p>
+    <w:p>
+      <w:r>
+        <w:br w:type="page"/>
+      </w:r>
+    </w:p>
+    <w:bookmarkEnd w:id="25"/>
+    <w:bookmarkEnd w:id="26"/>
+    <w:bookmarkStart w:id="27" w:name="X71737fd83bacafd0670649ee10b33a9f06e7a0a"/>
     <w:p>
       <w:pPr>
         <w:pStyle w:val="Heading1"/>
@@ -658,8 +1321,8 @@
         <w:t xml:space="preserve">ARRANJOS NUMÉRICOS, DE CÉLULAS E DE ESTRUTURA</w:t>
       </w:r>
     </w:p>
-    <w:bookmarkEnd w:id="24"/>
-    <w:bookmarkStart w:id="25" w:name="funções-e-arquivos"/>
+    <w:bookmarkEnd w:id="27"/>
+    <w:bookmarkStart w:id="28" w:name="funções-e-arquivos"/>
     <w:p>
       <w:pPr>
         <w:pStyle w:val="Heading1"/>
@@ -677,8 +1340,8 @@
         <w:t xml:space="preserve">FUNÇÕES E ARQUIVOS</w:t>
       </w:r>
     </w:p>
-    <w:bookmarkEnd w:id="25"/>
-    <w:bookmarkStart w:id="26" w:name="programando-com-o-matlab"/>
+    <w:bookmarkEnd w:id="28"/>
+    <w:bookmarkStart w:id="29" w:name="programando-com-o-matlab"/>
     <w:p>
       <w:pPr>
         <w:pStyle w:val="Heading1"/>
@@ -696,8 +1359,8 @@
         <w:t xml:space="preserve">PROGRAMANDO COM O MATLAB</w:t>
       </w:r>
     </w:p>
-    <w:bookmarkEnd w:id="26"/>
-    <w:bookmarkStart w:id="27" w:name="plotagem-avançada"/>
+    <w:bookmarkEnd w:id="29"/>
+    <w:bookmarkStart w:id="30" w:name="plotagem-avançada"/>
     <w:p>
       <w:pPr>
         <w:pStyle w:val="Heading1"/>
@@ -715,8 +1378,8 @@
         <w:t xml:space="preserve">PLOTAGEM AVANÇADA</w:t>
       </w:r>
     </w:p>
-    <w:bookmarkEnd w:id="27"/>
-    <w:bookmarkStart w:id="28" w:name="construção-de-modelos-e-regressão"/>
+    <w:bookmarkEnd w:id="30"/>
+    <w:bookmarkStart w:id="31" w:name="construção-de-modelos-e-regressão"/>
     <w:p>
       <w:pPr>
         <w:pStyle w:val="Heading1"/>
@@ -734,8 +1397,8 @@
         <w:t xml:space="preserve">CONSTRUÇÃO DE MODELOS E REGRESSÃO</w:t>
       </w:r>
     </w:p>
-    <w:bookmarkEnd w:id="28"/>
-    <w:bookmarkStart w:id="29" w:name="estatística-probabilidade-e-interpolação"/>
+    <w:bookmarkEnd w:id="31"/>
+    <w:bookmarkStart w:id="32" w:name="estatística-probabilidade-e-interpolação"/>
     <w:p>
       <w:pPr>
         <w:pStyle w:val="Heading1"/>
@@ -753,8 +1416,8 @@
         <w:t xml:space="preserve">ESTATÍSTICA, PROBABILIDADE E INTERPOLAÇÃO</w:t>
       </w:r>
     </w:p>
-    <w:bookmarkEnd w:id="29"/>
-    <w:bookmarkStart w:id="30" w:name="equações-algébricas-lineares"/>
+    <w:bookmarkEnd w:id="32"/>
+    <w:bookmarkStart w:id="33" w:name="equações-algébricas-lineares"/>
     <w:p>
       <w:pPr>
         <w:pStyle w:val="Heading1"/>
@@ -772,8 +1435,8 @@
         <w:t xml:space="preserve">EQUAÇÕES ALGÉBRICAS LINEARES</w:t>
       </w:r>
     </w:p>
-    <w:bookmarkEnd w:id="30"/>
-    <w:bookmarkStart w:id="31" w:name="X97c97eb076afdcc1bfee268fcc882363bbfc8f5"/>
+    <w:bookmarkEnd w:id="33"/>
+    <w:bookmarkStart w:id="34" w:name="X97c97eb076afdcc1bfee268fcc882363bbfc8f5"/>
     <w:p>
       <w:pPr>
         <w:pStyle w:val="Heading1"/>
@@ -791,8 +1454,8 @@
         <w:t xml:space="preserve">MÉTODOS NUMÉRICOS PARA CÁLCULO E EQUAÇÕES DIFERENCIAIS</w:t>
       </w:r>
     </w:p>
-    <w:bookmarkEnd w:id="31"/>
-    <w:bookmarkStart w:id="32" w:name="simulink"/>
+    <w:bookmarkEnd w:id="34"/>
+    <w:bookmarkStart w:id="35" w:name="simulink"/>
     <w:p>
       <w:pPr>
         <w:pStyle w:val="Heading1"/>
@@ -810,8 +1473,8 @@
         <w:t xml:space="preserve">SIMULINK</w:t>
       </w:r>
     </w:p>
-    <w:bookmarkEnd w:id="32"/>
-    <w:bookmarkStart w:id="33" w:name="mupad"/>
+    <w:bookmarkEnd w:id="35"/>
+    <w:bookmarkStart w:id="36" w:name="mupad"/>
     <w:p>
       <w:pPr>
         <w:pStyle w:val="Heading1"/>
@@ -829,7 +1492,7 @@
         <w:t xml:space="preserve">MuPAD</w:t>
       </w:r>
     </w:p>
-    <w:bookmarkEnd w:id="33"/>
+    <w:bookmarkEnd w:id="36"/>
     <w:sectPr/>
   </w:body>
 </w:document>
@@ -936,8 +1599,96 @@
       </w:pPr>
     </w:lvl>
   </w:abstractNum>
+  <w:abstractNum w:abstractNumId="991">
+    <w:nsid w:val="A991"/>
+    <w:multiLevelType w:val="multilevel"/>
+    <w:lvl w:ilvl="0">
+      <w:numFmt w:val="bullet"/>
+      <w:lvlText w:val="•"/>
+      <w:lvlJc w:val="left"/>
+      <w:pPr>
+        <w:ind w:left="720" w:hanging="480"/>
+      </w:pPr>
+    </w:lvl>
+    <w:lvl w:ilvl="1">
+      <w:numFmt w:val="bullet"/>
+      <w:lvlText w:val="–"/>
+      <w:lvlJc w:val="left"/>
+      <w:pPr>
+        <w:ind w:left="1440" w:hanging="480"/>
+      </w:pPr>
+    </w:lvl>
+    <w:lvl w:ilvl="2">
+      <w:numFmt w:val="bullet"/>
+      <w:lvlText w:val="•"/>
+      <w:lvlJc w:val="left"/>
+      <w:pPr>
+        <w:ind w:left="2160" w:hanging="480"/>
+      </w:pPr>
+    </w:lvl>
+    <w:lvl w:ilvl="3">
+      <w:numFmt w:val="bullet"/>
+      <w:lvlText w:val="–"/>
+      <w:lvlJc w:val="left"/>
+      <w:pPr>
+        <w:ind w:left="2880" w:hanging="480"/>
+      </w:pPr>
+    </w:lvl>
+    <w:lvl w:ilvl="4">
+      <w:numFmt w:val="bullet"/>
+      <w:lvlText w:val="•"/>
+      <w:lvlJc w:val="left"/>
+      <w:pPr>
+        <w:ind w:left="3600" w:hanging="480"/>
+      </w:pPr>
+    </w:lvl>
+    <w:lvl w:ilvl="5">
+      <w:numFmt w:val="bullet"/>
+      <w:lvlText w:val="–"/>
+      <w:lvlJc w:val="left"/>
+      <w:pPr>
+        <w:ind w:left="4320" w:hanging="480"/>
+      </w:pPr>
+    </w:lvl>
+    <w:lvl w:ilvl="6">
+      <w:numFmt w:val="bullet"/>
+      <w:lvlText w:val="•"/>
+      <w:lvlJc w:val="left"/>
+      <w:pPr>
+        <w:ind w:left="5040" w:hanging="480"/>
+      </w:pPr>
+    </w:lvl>
+    <w:lvl w:ilvl="7">
+      <w:numFmt w:val="bullet"/>
+      <w:lvlText w:val="–"/>
+      <w:lvlJc w:val="left"/>
+      <w:pPr>
+        <w:ind w:left="5760" w:hanging="480"/>
+      </w:pPr>
+    </w:lvl>
+    <w:lvl w:ilvl="8">
+      <w:numFmt w:val="bullet"/>
+      <w:lvlText w:val="•"/>
+      <w:lvlJc w:val="left"/>
+      <w:pPr>
+        <w:ind w:left="6480" w:hanging="480"/>
+      </w:pPr>
+    </w:lvl>
+  </w:abstractNum>
   <w:num w:numId="1000">
     <w:abstractNumId w:val="990"/>
+  </w:num>
+  <w:num w:numId="1001">
+    <w:abstractNumId w:val="991"/>
+  </w:num>
+  <w:num w:numId="1002">
+    <w:abstractNumId w:val="991"/>
+  </w:num>
+  <w:num w:numId="1003">
+    <w:abstractNumId w:val="991"/>
+  </w:num>
+  <w:num w:numId="1004">
+    <w:abstractNumId w:val="991"/>
   </w:num>
 </w:numbering>
 </file>

</xml_diff>